<commit_message>
updated statemachine: controller class no longer thread
</commit_message>
<xml_diff>
--- a/Documentation/StateMachine/StateMachine.docx
+++ b/Documentation/StateMachine/StateMachine.docx
@@ -147,7 +147,12 @@
     </w:p>
     <w:p>
       <w:r>
-        <w:t xml:space="preserve">      ControllerThread {</w:t>
+        <w:t xml:space="preserve">      Controller</w:t>
+      </w:r>
+      <w:bookmarkStart w:id="0" w:name="_GoBack"/>
+      <w:bookmarkEnd w:id="0"/>
+      <w:r>
+        <w:t xml:space="preserve"> {</w:t>
       </w:r>
     </w:p>
     <w:p>
@@ -305,8 +310,6 @@
       <w:r>
         <w:t>}</w:t>
       </w:r>
-      <w:bookmarkStart w:id="0" w:name="_GoBack"/>
-      <w:bookmarkEnd w:id="0"/>
     </w:p>
     <w:sectPr>
       <w:pgSz w:w="12240" w:h="15840"/>

</xml_diff>

<commit_message>
updated diagrams for software doc
</commit_message>
<xml_diff>
--- a/Documentation/StateMachine/StateMachine.docx
+++ b/Documentation/StateMachine/StateMachine.docx
@@ -105,17 +105,12 @@
     </w:p>
     <w:p>
       <w:r>
-        <w:t xml:space="preserve">      OdometryCorrectionThread{</w:t>
-      </w:r>
-    </w:p>
-    <w:p>
-      <w:r>
-        <w:t xml:space="preserve">        lineIsDetected()[isLocalizing == false]/{odo.setPos();}-&gt;</w:t>
-      </w:r>
-    </w:p>
-    <w:p>
-      <w:r>
-        <w:t xml:space="preserve">          OdometryCorrectionThread;</w:t>
+        <w:t xml:space="preserve">      OdometryDisplayThread{</w:t>
+      </w:r>
+    </w:p>
+    <w:p>
+      <w:r>
+        <w:t xml:space="preserve">        clock/ {setDis(odo.pos)} -&gt; OdometryDisplayThread;</w:t>
       </w:r>
     </w:p>
     <w:p/>
@@ -126,20 +121,135 @@
     </w:p>
     <w:p>
       <w:r>
-        <w:t xml:space="preserve">      ||</w:t>
-      </w:r>
-    </w:p>
-    <w:p>
-      <w:r>
-        <w:t xml:space="preserve">      OdometryDisplayThread{</w:t>
-      </w:r>
-    </w:p>
-    <w:p>
-      <w:r>
-        <w:t xml:space="preserve">        clock/ {setDis(odo.pos)} -&gt; OdometryDisplayThread;</w:t>
-      </w:r>
-    </w:p>
-    <w:p/>
+        <w:t xml:space="preserve">      Controller {</w:t>
+      </w:r>
+    </w:p>
+    <w:p>
+      <w:r>
+        <w:t xml:space="preserve">        UltrasonicLocalization{</w:t>
+      </w:r>
+    </w:p>
+    <w:p>
+      <w:r>
+        <w:t xml:space="preserve">          entry/{performUltrasonicLocalization();}</w:t>
+      </w:r>
+    </w:p>
+    <w:p>
+      <w:r>
+        <w:t xml:space="preserve">          usLocalizationIsOver()-&gt;LightLocalization;</w:t>
+      </w:r>
+    </w:p>
+    <w:p>
+      <w:r>
+        <w:lastRenderedPageBreak/>
+        <w:t xml:space="preserve">        }</w:t>
+      </w:r>
+    </w:p>
+    <w:p>
+      <w:r>
+        <w:t xml:space="preserve">        LightLocalization{</w:t>
+      </w:r>
+    </w:p>
+    <w:p>
+      <w:r>
+        <w:t xml:space="preserve">          entry/{performUltrasonicLocalization();}</w:t>
+      </w:r>
+    </w:p>
+    <w:p>
+      <w:r>
+        <w:t xml:space="preserve">          llLocalizationIsOver()/{navToZipline();}-&gt;</w:t>
+      </w:r>
+    </w:p>
+    <w:p>
+      <w:r>
+        <w:t xml:space="preserve">            Navigating;</w:t>
+      </w:r>
+    </w:p>
+    <w:p>
+      <w:r>
+        <w:t xml:space="preserve">        }</w:t>
+      </w:r>
+    </w:p>
+    <w:p>
+      <w:r>
+        <w:t xml:space="preserve">        Navigating{</w:t>
+      </w:r>
+    </w:p>
+    <w:p>
+      <w:r>
+        <w:t xml:space="preserve">          arrival() [atZipline == true]-&gt;ZiplineTraversal;</w:t>
+      </w:r>
+    </w:p>
+    <w:p>
+      <w:r>
+        <w:t xml:space="preserve">          arrival()[completedZipline == true &amp;&amp; findBlock == true &amp;&amp;</w:t>
+      </w:r>
+    </w:p>
+    <w:p>
+      <w:r>
+        <w:t xml:space="preserve">                    completedRiver == false] </w:t>
+      </w:r>
+    </w:p>
+    <w:p>
+      <w:r>
+        <w:t xml:space="preserve">           -&gt; BlockDetection;</w:t>
+      </w:r>
+    </w:p>
+    <w:p>
+      <w:r>
+        <w:t xml:space="preserve">          arrival()[completedRiver == true] </w:t>
+      </w:r>
+    </w:p>
+    <w:p>
+      <w:r>
+        <w:t xml:space="preserve">           -&gt; End;</w:t>
+      </w:r>
+    </w:p>
+    <w:p>
+      <w:r>
+        <w:t xml:space="preserve">        }</w:t>
+      </w:r>
+    </w:p>
+    <w:p>
+      <w:r>
+        <w:t xml:space="preserve">        ZiplineTraversal{</w:t>
+      </w:r>
+    </w:p>
+    <w:p>
+      <w:r>
+        <w:t xml:space="preserve">          entry/ {doZiplineTraversal();}</w:t>
+      </w:r>
+    </w:p>
+    <w:p>
+      <w:r>
+        <w:t xml:space="preserve">          completeZipline()[completedZipline == true]/{navToBlock();} -&gt;</w:t>
+      </w:r>
+    </w:p>
+    <w:p>
+      <w:r>
+        <w:t xml:space="preserve">          Navigating;</w:t>
+      </w:r>
+    </w:p>
+    <w:p>
+      <w:r>
+        <w:t xml:space="preserve">        }</w:t>
+      </w:r>
+    </w:p>
+    <w:p>
+      <w:r>
+        <w:t xml:space="preserve">        BlockDetection{</w:t>
+      </w:r>
+    </w:p>
+    <w:p>
+      <w:r>
+        <w:t xml:space="preserve">          blockFound()[isCorrectColor() == true]/{navToRiver();} -&gt; Navigating;</w:t>
+      </w:r>
+    </w:p>
+    <w:p>
+      <w:r>
+        <w:t xml:space="preserve">        }</w:t>
+      </w:r>
+    </w:p>
     <w:p>
       <w:r>
         <w:t xml:space="preserve">      }</w:t>
@@ -147,169 +257,25 @@
     </w:p>
     <w:p>
       <w:r>
-        <w:t xml:space="preserve">      Controller</w:t>
+        <w:t xml:space="preserve">    }</w:t>
+      </w:r>
+    </w:p>
+    <w:p>
+      <w:r>
+        <w:t xml:space="preserve">    End{}</w:t>
+      </w:r>
+    </w:p>
+    <w:p>
+      <w:r>
+        <w:t xml:space="preserve">  }</w:t>
+      </w:r>
+    </w:p>
+    <w:p>
+      <w:r>
+        <w:t>}</w:t>
       </w:r>
       <w:bookmarkStart w:id="0" w:name="_GoBack"/>
       <w:bookmarkEnd w:id="0"/>
-      <w:r>
-        <w:t xml:space="preserve"> {</w:t>
-      </w:r>
-    </w:p>
-    <w:p>
-      <w:r>
-        <w:t xml:space="preserve">        UltrasonicLocalization{</w:t>
-      </w:r>
-    </w:p>
-    <w:p>
-      <w:r>
-        <w:t xml:space="preserve">          entry/{performUltrasonicLocalization();}</w:t>
-      </w:r>
-    </w:p>
-    <w:p>
-      <w:r>
-        <w:t xml:space="preserve">          usLocalizationIsOver()-&gt;LightLocalization;</w:t>
-      </w:r>
-    </w:p>
-    <w:p>
-      <w:r>
-        <w:t xml:space="preserve">        }</w:t>
-      </w:r>
-    </w:p>
-    <w:p>
-      <w:r>
-        <w:t xml:space="preserve">        LightLocalization{</w:t>
-      </w:r>
-    </w:p>
-    <w:p>
-      <w:r>
-        <w:t xml:space="preserve">          entry/{performUltrasonicLocalization();}</w:t>
-      </w:r>
-    </w:p>
-    <w:p>
-      <w:r>
-        <w:t xml:space="preserve">          llLocalizationIsOver()/{navToZipline();}-&gt;</w:t>
-      </w:r>
-    </w:p>
-    <w:p>
-      <w:r>
-        <w:t xml:space="preserve">            Navigating;</w:t>
-      </w:r>
-    </w:p>
-    <w:p>
-      <w:r>
-        <w:t xml:space="preserve">        }</w:t>
-      </w:r>
-    </w:p>
-    <w:p>
-      <w:r>
-        <w:t xml:space="preserve">        Navigating{</w:t>
-      </w:r>
-    </w:p>
-    <w:p>
-      <w:r>
-        <w:t xml:space="preserve">          arrival() [atZipline == true]-&gt;ZiplineTraversal;</w:t>
-      </w:r>
-    </w:p>
-    <w:p>
-      <w:r>
-        <w:t xml:space="preserve">          arrival()[completedZipline == true &amp;&amp; findBlock == true &amp;&amp;</w:t>
-      </w:r>
-    </w:p>
-    <w:p>
-      <w:r>
-        <w:t xml:space="preserve">                    completedRiver == false] </w:t>
-      </w:r>
-    </w:p>
-    <w:p>
-      <w:r>
-        <w:t xml:space="preserve">           -&gt; BlockDetection;</w:t>
-      </w:r>
-    </w:p>
-    <w:p>
-      <w:r>
-        <w:t xml:space="preserve">           lineIsDetected()/{odoCorrection()}-&gt; Navigating;</w:t>
-      </w:r>
-    </w:p>
-    <w:p>
-      <w:r>
-        <w:t xml:space="preserve">          arrival()[completedRiver == true] </w:t>
-      </w:r>
-    </w:p>
-    <w:p>
-      <w:r>
-        <w:t xml:space="preserve">           -&gt; End;</w:t>
-      </w:r>
-    </w:p>
-    <w:p>
-      <w:r>
-        <w:t xml:space="preserve">        }</w:t>
-      </w:r>
-    </w:p>
-    <w:p>
-      <w:r>
-        <w:t xml:space="preserve">        ZiplineTraversal{</w:t>
-      </w:r>
-    </w:p>
-    <w:p>
-      <w:r>
-        <w:t xml:space="preserve">          entry/ {doZiplineTraversal();}</w:t>
-      </w:r>
-    </w:p>
-    <w:p>
-      <w:r>
-        <w:t xml:space="preserve">          completeZipline()[completedZipline == true]/{navToBlock();} -&gt;</w:t>
-      </w:r>
-    </w:p>
-    <w:p>
-      <w:r>
-        <w:t xml:space="preserve">          Navigating;</w:t>
-      </w:r>
-    </w:p>
-    <w:p>
-      <w:r>
-        <w:t xml:space="preserve">        }</w:t>
-      </w:r>
-    </w:p>
-    <w:p>
-      <w:r>
-        <w:t xml:space="preserve">        BlockDetection{</w:t>
-      </w:r>
-    </w:p>
-    <w:p>
-      <w:r>
-        <w:t xml:space="preserve">          blockFound()[isCorrectColor() == true]/{navToRiver();} -&gt; Navigating;</w:t>
-      </w:r>
-    </w:p>
-    <w:p>
-      <w:r>
-        <w:t xml:space="preserve">        }</w:t>
-      </w:r>
-    </w:p>
-    <w:p>
-      <w:r>
-        <w:lastRenderedPageBreak/>
-        <w:t xml:space="preserve">      }</w:t>
-      </w:r>
-    </w:p>
-    <w:p>
-      <w:r>
-        <w:t xml:space="preserve">    }</w:t>
-      </w:r>
-    </w:p>
-    <w:p>
-      <w:r>
-        <w:t xml:space="preserve">    End{}</w:t>
-      </w:r>
-    </w:p>
-    <w:p>
-      <w:r>
-        <w:t xml:space="preserve">  }</w:t>
-      </w:r>
-    </w:p>
-    <w:p>
-      <w:r>
-        <w:t>}</w:t>
-      </w:r>
     </w:p>
     <w:sectPr>
       <w:pgSz w:w="12240" w:h="15840"/>

</xml_diff>